<commit_message>
Add Final Deliverable 1
Final Deliverable 1 file to be submitted to elearning.
</commit_message>
<xml_diff>
--- a/Final Project Deliverable 1.docx
+++ b/Final Project Deliverable 1.docx
@@ -485,12 +485,12 @@
           <wp:inline distB="114300" distT="114300" distL="114300" distR="114300">
             <wp:extent cx="1643063" cy="3552825"/>
             <wp:effectExtent b="0" l="0" r="0" t="0"/>
-            <wp:docPr id="4" name="image2.png"/>
+            <wp:docPr id="9" name="image9.png"/>
             <a:graphic>
               <a:graphicData uri="http://schemas.openxmlformats.org/drawingml/2006/picture">
                 <pic:pic>
                   <pic:nvPicPr>
-                    <pic:cNvPr id="0" name="image2.png"/>
+                    <pic:cNvPr id="0" name="image9.png"/>
                     <pic:cNvPicPr preferRelativeResize="0"/>
                   </pic:nvPicPr>
                   <pic:blipFill>
@@ -520,12 +520,12 @@
           <wp:inline distB="114300" distT="114300" distL="114300" distR="114300">
             <wp:extent cx="1290638" cy="3581400"/>
             <wp:effectExtent b="0" l="0" r="0" t="0"/>
-            <wp:docPr id="1" name="image3.png"/>
+            <wp:docPr id="1" name="image7.png"/>
             <a:graphic>
               <a:graphicData uri="http://schemas.openxmlformats.org/drawingml/2006/picture">
                 <pic:pic>
                   <pic:nvPicPr>
-                    <pic:cNvPr id="0" name="image3.png"/>
+                    <pic:cNvPr id="0" name="image7.png"/>
                     <pic:cNvPicPr preferRelativeResize="0"/>
                   </pic:nvPicPr>
                   <pic:blipFill>
@@ -555,12 +555,12 @@
           <wp:inline distB="114300" distT="114300" distL="114300" distR="114300">
             <wp:extent cx="1528763" cy="3143250"/>
             <wp:effectExtent b="0" l="0" r="0" t="0"/>
-            <wp:docPr id="2" name="image4.png"/>
+            <wp:docPr id="2" name="image8.png"/>
             <a:graphic>
               <a:graphicData uri="http://schemas.openxmlformats.org/drawingml/2006/picture">
                 <pic:pic>
                   <pic:nvPicPr>
-                    <pic:cNvPr id="0" name="image4.png"/>
+                    <pic:cNvPr id="0" name="image8.png"/>
                     <pic:cNvPicPr preferRelativeResize="0"/>
                   </pic:nvPicPr>
                   <pic:blipFill>
@@ -629,17 +629,7 @@
         <w:shd w:fill="auto" w:val="clear"/>
         <w:spacing w:after="0" w:before="600" w:line="240" w:lineRule="auto"/>
         <w:ind w:left="0" w:right="720" w:firstLine="720"/>
-        <w:rPr>
-          <w:rFonts w:ascii="Arial" w:cs="Arial" w:eastAsia="Arial" w:hAnsi="Arial"/>
-          <w:b w:val="0"/>
-          <w:i w:val="0"/>
-          <w:smallCaps w:val="0"/>
-          <w:strike w:val="0"/>
-          <w:color w:val="000000"/>
-          <w:u w:val="none"/>
-          <w:shd w:fill="auto" w:val="clear"/>
-          <w:vertAlign w:val="baseline"/>
-        </w:rPr>
+        <w:rPr/>
       </w:pPr>
       <w:r>
         <w:rPr>
@@ -653,28 +643,22 @@
         </w:rPr>
         <w:t xml:space="preserve">       </w:t>
       </w:r>
-      <w:r>
-        <w:rPr>
-          <w:rtl w:val="0"/>
-        </w:rPr>
-      </w:r>
-    </w:p>
-    <w:p>
-      <w:pPr>
-        <w:keepNext w:val="0"/>
-        <w:keepLines w:val="0"/>
-        <w:widowControl w:val="0"/>
-        <w:pBdr>
-          <w:top w:space="0" w:sz="0" w:val="nil"/>
-          <w:left w:space="0" w:sz="0" w:val="nil"/>
-          <w:bottom w:space="0" w:sz="0" w:val="nil"/>
-          <w:right w:space="0" w:sz="0" w:val="nil"/>
-          <w:between w:space="0" w:sz="0" w:val="nil"/>
-        </w:pBdr>
-        <w:shd w:fill="auto" w:val="clear"/>
-        <w:spacing w:after="0" w:before="811.2" w:line="240" w:lineRule="auto"/>
-        <w:ind w:left="0" w:right="470.39999999999964" w:firstLine="0"/>
-        <w:jc w:val="left"/>
+    </w:p>
+    <w:p>
+      <w:pPr>
+        <w:keepNext w:val="0"/>
+        <w:keepLines w:val="0"/>
+        <w:widowControl w:val="0"/>
+        <w:pBdr>
+          <w:top w:space="0" w:sz="0" w:val="nil"/>
+          <w:left w:space="0" w:sz="0" w:val="nil"/>
+          <w:bottom w:space="0" w:sz="0" w:val="nil"/>
+          <w:right w:space="0" w:sz="0" w:val="nil"/>
+          <w:between w:space="0" w:sz="0" w:val="nil"/>
+        </w:pBdr>
+        <w:shd w:fill="auto" w:val="clear"/>
+        <w:spacing w:after="0" w:before="600" w:line="240" w:lineRule="auto"/>
+        <w:ind w:left="0" w:right="720" w:firstLine="720"/>
         <w:rPr>
           <w:rFonts w:ascii="Arial" w:cs="Arial" w:eastAsia="Arial" w:hAnsi="Arial"/>
           <w:b w:val="1"/>
@@ -837,86 +821,235 @@
         <w:spacing w:after="0" w:before="52.800000000000004" w:line="240" w:lineRule="auto"/>
         <w:ind w:left="1440" w:right="638.4000000000003" w:firstLine="0"/>
         <w:jc w:val="left"/>
+        <w:rPr>
+          <w:rFonts w:ascii="Arial" w:cs="Arial" w:eastAsia="Arial" w:hAnsi="Arial"/>
+          <w:b w:val="0"/>
+          <w:i w:val="0"/>
+          <w:smallCaps w:val="0"/>
+          <w:strike w:val="0"/>
+          <w:color w:val="000000"/>
+          <w:u w:val="none"/>
+          <w:shd w:fill="auto" w:val="clear"/>
+          <w:vertAlign w:val="baseline"/>
+        </w:rPr>
+      </w:pPr>
+      <w:r>
+        <w:rPr>
+          <w:rFonts w:ascii="Arial" w:cs="Arial" w:eastAsia="Arial" w:hAnsi="Arial"/>
+          <w:b w:val="0"/>
+          <w:i w:val="0"/>
+          <w:smallCaps w:val="0"/>
+          <w:strike w:val="0"/>
+          <w:color w:val="000000"/>
+          <w:u w:val="none"/>
+          <w:shd w:fill="auto" w:val="clear"/>
+          <w:vertAlign w:val="baseline"/>
+          <w:rtl w:val="0"/>
+        </w:rPr>
+        <w:t xml:space="preserve">• Only commits performed before the deadline will be considered. Do not forget to push your changes after you have done the work! </w:t>
+      </w:r>
+    </w:p>
+    <w:p>
+      <w:pPr>
+        <w:keepNext w:val="0"/>
+        <w:keepLines w:val="0"/>
+        <w:widowControl w:val="0"/>
+        <w:pBdr>
+          <w:top w:space="0" w:sz="0" w:val="nil"/>
+          <w:left w:space="0" w:sz="0" w:val="nil"/>
+          <w:bottom w:space="0" w:sz="0" w:val="nil"/>
+          <w:right w:space="0" w:sz="0" w:val="nil"/>
+          <w:between w:space="0" w:sz="0" w:val="nil"/>
+        </w:pBdr>
+        <w:shd w:fill="auto" w:val="clear"/>
+        <w:spacing w:after="0" w:before="52.800000000000004" w:line="240" w:lineRule="auto"/>
+        <w:ind w:left="0" w:right="638.4000000000003" w:firstLine="0"/>
+        <w:jc w:val="left"/>
+        <w:rPr>
+          <w:b w:val="1"/>
+        </w:rPr>
+      </w:pPr>
+      <w:r>
+        <w:rPr>
+          <w:b w:val="1"/>
+          <w:rtl w:val="0"/>
+        </w:rPr>
+        <w:t xml:space="preserve">URL of team project repository: </w:t>
+      </w:r>
+      <w:hyperlink r:id="rId9">
+        <w:r>
+          <w:rPr>
+            <w:b w:val="1"/>
+            <w:color w:val="1155cc"/>
+            <w:u w:val="single"/>
+            <w:rtl w:val="0"/>
+          </w:rPr>
+          <w:t xml:space="preserve">https://github.com/TranLeUtd/3354-UniversityProjectManager</w:t>
+        </w:r>
+      </w:hyperlink>
+      <w:r>
+        <w:rPr>
+          <w:rtl w:val="0"/>
+        </w:rPr>
+      </w:r>
+    </w:p>
+    <w:p>
+      <w:pPr>
+        <w:keepNext w:val="0"/>
+        <w:keepLines w:val="0"/>
+        <w:widowControl w:val="0"/>
+        <w:pBdr>
+          <w:top w:space="0" w:sz="0" w:val="nil"/>
+          <w:left w:space="0" w:sz="0" w:val="nil"/>
+          <w:bottom w:space="0" w:sz="0" w:val="nil"/>
+          <w:right w:space="0" w:sz="0" w:val="nil"/>
+          <w:between w:space="0" w:sz="0" w:val="nil"/>
+        </w:pBdr>
+        <w:shd w:fill="auto" w:val="clear"/>
+        <w:spacing w:after="0" w:before="52.800000000000004" w:line="240" w:lineRule="auto"/>
+        <w:ind w:left="0" w:right="638.4000000000003" w:firstLine="0"/>
+        <w:jc w:val="left"/>
+        <w:rPr>
+          <w:b w:val="1"/>
+        </w:rPr>
+      </w:pPr>
+      <w:r>
+        <w:rPr>
+          <w:rtl w:val="0"/>
+        </w:rPr>
+      </w:r>
+    </w:p>
+    <w:p>
+      <w:pPr>
+        <w:keepNext w:val="0"/>
+        <w:keepLines w:val="0"/>
+        <w:widowControl w:val="0"/>
+        <w:pBdr>
+          <w:top w:space="0" w:sz="0" w:val="nil"/>
+          <w:left w:space="0" w:sz="0" w:val="nil"/>
+          <w:bottom w:space="0" w:sz="0" w:val="nil"/>
+          <w:right w:space="0" w:sz="0" w:val="nil"/>
+          <w:between w:space="0" w:sz="0" w:val="nil"/>
+        </w:pBdr>
+        <w:shd w:fill="auto" w:val="clear"/>
+        <w:spacing w:after="0" w:before="52.800000000000004" w:line="240" w:lineRule="auto"/>
+        <w:ind w:left="0" w:right="638.4000000000003" w:firstLine="0"/>
+        <w:jc w:val="left"/>
+        <w:rPr>
+          <w:b w:val="1"/>
+        </w:rPr>
+      </w:pPr>
+      <w:r>
+        <w:rPr>
+          <w:rtl w:val="0"/>
+        </w:rPr>
+      </w:r>
+    </w:p>
+    <w:p>
+      <w:pPr>
+        <w:keepNext w:val="0"/>
+        <w:keepLines w:val="0"/>
+        <w:widowControl w:val="0"/>
+        <w:pBdr>
+          <w:top w:space="0" w:sz="0" w:val="nil"/>
+          <w:left w:space="0" w:sz="0" w:val="nil"/>
+          <w:bottom w:space="0" w:sz="0" w:val="nil"/>
+          <w:right w:space="0" w:sz="0" w:val="nil"/>
+          <w:between w:space="0" w:sz="0" w:val="nil"/>
+        </w:pBdr>
+        <w:shd w:fill="auto" w:val="clear"/>
+        <w:spacing w:after="0" w:before="52.800000000000004" w:line="240" w:lineRule="auto"/>
+        <w:ind w:left="0" w:right="638.4000000000003" w:firstLine="0"/>
+        <w:jc w:val="left"/>
+        <w:rPr>
+          <w:rFonts w:ascii="Arial" w:cs="Arial" w:eastAsia="Arial" w:hAnsi="Arial"/>
+          <w:b w:val="0"/>
+          <w:i w:val="0"/>
+          <w:smallCaps w:val="0"/>
+          <w:strike w:val="0"/>
+          <w:color w:val="000000"/>
+          <w:u w:val="none"/>
+          <w:shd w:fill="auto" w:val="clear"/>
+          <w:vertAlign w:val="baseline"/>
+        </w:rPr>
+      </w:pPr>
+      <w:r>
+        <w:rPr>
+          <w:rFonts w:ascii="Arial" w:cs="Arial" w:eastAsia="Arial" w:hAnsi="Arial"/>
+          <w:b w:val="1"/>
+          <w:i w:val="0"/>
+          <w:smallCaps w:val="0"/>
+          <w:strike w:val="0"/>
+          <w:color w:val="000000"/>
+          <w:u w:val="none"/>
+          <w:shd w:fill="auto" w:val="clear"/>
+          <w:vertAlign w:val="baseline"/>
+          <w:rtl w:val="0"/>
+        </w:rPr>
+        <w:t xml:space="preserve">2. [5 POINTS] </w:t>
+      </w:r>
+      <w:r>
+        <w:rPr>
+          <w:rFonts w:ascii="Arial" w:cs="Arial" w:eastAsia="Arial" w:hAnsi="Arial"/>
+          <w:b w:val="0"/>
+          <w:i w:val="0"/>
+          <w:smallCaps w:val="0"/>
+          <w:strike w:val="0"/>
+          <w:color w:val="000000"/>
+          <w:u w:val="none"/>
+          <w:shd w:fill="auto" w:val="clear"/>
+          <w:vertAlign w:val="baseline"/>
+          <w:rtl w:val="0"/>
+        </w:rPr>
+        <w:t xml:space="preserve">Delegation of tasks: Who is doing what </w:t>
+      </w:r>
+    </w:p>
+    <w:p>
+      <w:pPr>
+        <w:keepNext w:val="0"/>
+        <w:keepLines w:val="0"/>
+        <w:widowControl w:val="0"/>
+        <w:pBdr>
+          <w:top w:space="0" w:sz="0" w:val="nil"/>
+          <w:left w:space="0" w:sz="0" w:val="nil"/>
+          <w:bottom w:space="0" w:sz="0" w:val="nil"/>
+          <w:right w:space="0" w:sz="0" w:val="nil"/>
+          <w:between w:space="0" w:sz="0" w:val="nil"/>
+        </w:pBdr>
+        <w:shd w:fill="auto" w:val="clear"/>
+        <w:spacing w:after="0" w:before="52.800000000000004" w:line="240" w:lineRule="auto"/>
+        <w:ind w:left="0" w:right="638.4000000000003" w:firstLine="0"/>
+        <w:jc w:val="left"/>
         <w:rPr/>
       </w:pPr>
       <w:r>
         <w:rPr>
-          <w:rFonts w:ascii="Arial" w:cs="Arial" w:eastAsia="Arial" w:hAnsi="Arial"/>
-          <w:b w:val="0"/>
-          <w:i w:val="0"/>
-          <w:smallCaps w:val="0"/>
-          <w:strike w:val="0"/>
-          <w:color w:val="000000"/>
-          <w:u w:val="none"/>
-          <w:shd w:fill="auto" w:val="clear"/>
-          <w:vertAlign w:val="baseline"/>
-          <w:rtl w:val="0"/>
-        </w:rPr>
-        <w:t xml:space="preserve">• Only commits performed before the deadline will be considered. Do not forget to push your changes after you have done the work! </w:t>
-      </w:r>
-      <w:r>
-        <w:rPr>
-          <w:rtl w:val="0"/>
-        </w:rPr>
-      </w:r>
-    </w:p>
-    <w:p>
-      <w:pPr>
-        <w:keepNext w:val="0"/>
-        <w:keepLines w:val="0"/>
-        <w:widowControl w:val="0"/>
-        <w:pBdr>
-          <w:top w:space="0" w:sz="0" w:val="nil"/>
-          <w:left w:space="0" w:sz="0" w:val="nil"/>
-          <w:bottom w:space="0" w:sz="0" w:val="nil"/>
-          <w:right w:space="0" w:sz="0" w:val="nil"/>
-          <w:between w:space="0" w:sz="0" w:val="nil"/>
-        </w:pBdr>
-        <w:shd w:fill="auto" w:val="clear"/>
-        <w:spacing w:after="0" w:before="585.6" w:line="240" w:lineRule="auto"/>
-        <w:ind w:left="0" w:right="3187.2000000000003" w:firstLine="0"/>
-        <w:jc w:val="left"/>
-        <w:rPr>
-          <w:rFonts w:ascii="Arial" w:cs="Arial" w:eastAsia="Arial" w:hAnsi="Arial"/>
-          <w:b w:val="0"/>
-          <w:i w:val="0"/>
-          <w:smallCaps w:val="0"/>
-          <w:strike w:val="0"/>
-          <w:color w:val="000000"/>
-          <w:u w:val="none"/>
-          <w:shd w:fill="auto" w:val="clear"/>
-          <w:vertAlign w:val="baseline"/>
-        </w:rPr>
-      </w:pPr>
-      <w:r>
-        <w:rPr>
-          <w:rFonts w:ascii="Arial" w:cs="Arial" w:eastAsia="Arial" w:hAnsi="Arial"/>
-          <w:b w:val="1"/>
-          <w:i w:val="0"/>
-          <w:smallCaps w:val="0"/>
-          <w:strike w:val="0"/>
-          <w:color w:val="000000"/>
-          <w:u w:val="none"/>
-          <w:shd w:fill="auto" w:val="clear"/>
-          <w:vertAlign w:val="baseline"/>
-          <w:rtl w:val="0"/>
-        </w:rPr>
-        <w:t xml:space="preserve">2. [5 POINTS] </w:t>
-      </w:r>
-      <w:r>
-        <w:rPr>
-          <w:rFonts w:ascii="Arial" w:cs="Arial" w:eastAsia="Arial" w:hAnsi="Arial"/>
-          <w:b w:val="0"/>
-          <w:i w:val="0"/>
-          <w:smallCaps w:val="0"/>
-          <w:strike w:val="0"/>
-          <w:color w:val="000000"/>
-          <w:u w:val="none"/>
-          <w:shd w:fill="auto" w:val="clear"/>
-          <w:vertAlign w:val="baseline"/>
-          <w:rtl w:val="0"/>
-        </w:rPr>
-        <w:t xml:space="preserve">Delegation of tasks: Who is doing what </w:t>
+          <w:rtl w:val="0"/>
+        </w:rPr>
+      </w:r>
+    </w:p>
+    <w:p>
+      <w:pPr>
+        <w:keepNext w:val="0"/>
+        <w:keepLines w:val="0"/>
+        <w:widowControl w:val="0"/>
+        <w:pBdr>
+          <w:top w:space="0" w:sz="0" w:val="nil"/>
+          <w:left w:space="0" w:sz="0" w:val="nil"/>
+          <w:bottom w:space="0" w:sz="0" w:val="nil"/>
+          <w:right w:space="0" w:sz="0" w:val="nil"/>
+          <w:between w:space="0" w:sz="0" w:val="nil"/>
+        </w:pBdr>
+        <w:shd w:fill="auto" w:val="clear"/>
+        <w:spacing w:after="0" w:before="52.800000000000004" w:line="240" w:lineRule="auto"/>
+        <w:ind w:left="0" w:right="638.4000000000003" w:firstLine="0"/>
+        <w:jc w:val="left"/>
+        <w:rPr/>
+      </w:pPr>
+      <w:r>
+        <w:rPr>
+          <w:rtl w:val="0"/>
+        </w:rPr>
       </w:r>
     </w:p>
     <w:p>
@@ -990,6 +1123,27 @@
     </w:p>
     <w:p>
       <w:pPr>
+        <w:spacing w:line="240" w:lineRule="auto"/>
+        <w:rPr>
+          <w:rFonts w:ascii="Times New Roman" w:cs="Times New Roman" w:eastAsia="Times New Roman" w:hAnsi="Times New Roman"/>
+          <w:b w:val="1"/>
+          <w:sz w:val="24"/>
+          <w:szCs w:val="24"/>
+        </w:rPr>
+      </w:pPr>
+      <w:r>
+        <w:rPr>
+          <w:rFonts w:ascii="Times New Roman" w:cs="Times New Roman" w:eastAsia="Times New Roman" w:hAnsi="Times New Roman"/>
+          <w:b w:val="1"/>
+          <w:sz w:val="24"/>
+          <w:szCs w:val="24"/>
+          <w:rtl w:val="0"/>
+        </w:rPr>
+        <w:t xml:space="preserve">Akhil Indur</w:t>
+      </w:r>
+    </w:p>
+    <w:p>
+      <w:pPr>
         <w:numPr>
           <w:ilvl w:val="0"/>
           <w:numId w:val="1"/>
@@ -1009,28 +1163,7 @@
           <w:szCs w:val="24"/>
           <w:rtl w:val="0"/>
         </w:rPr>
-        <w:t xml:space="preserve">Work on test plan (write a code for one unit of the software, later on)</w:t>
-      </w:r>
-    </w:p>
-    <w:p>
-      <w:pPr>
-        <w:spacing w:line="240" w:lineRule="auto"/>
-        <w:rPr>
-          <w:rFonts w:ascii="Times New Roman" w:cs="Times New Roman" w:eastAsia="Times New Roman" w:hAnsi="Times New Roman"/>
-          <w:b w:val="1"/>
-          <w:sz w:val="24"/>
-          <w:szCs w:val="24"/>
-        </w:rPr>
-      </w:pPr>
-      <w:r>
-        <w:rPr>
-          <w:rFonts w:ascii="Times New Roman" w:cs="Times New Roman" w:eastAsia="Times New Roman" w:hAnsi="Times New Roman"/>
-          <w:b w:val="1"/>
-          <w:sz w:val="24"/>
-          <w:szCs w:val="24"/>
-          <w:rtl w:val="0"/>
-        </w:rPr>
-        <w:t xml:space="preserve">Akhil Indur</w:t>
+        <w:t xml:space="preserve">Compare work with similar designs (Research, cite reference, etc.) </w:t>
       </w:r>
     </w:p>
     <w:p>
@@ -1054,7 +1187,28 @@
           <w:szCs w:val="24"/>
           <w:rtl w:val="0"/>
         </w:rPr>
-        <w:t xml:space="preserve">Compare work with similar designs (Research, cite reference, etc.) </w:t>
+        <w:t xml:space="preserve">Work on Cost, Effort, and Price Estimation</w:t>
+      </w:r>
+    </w:p>
+    <w:p>
+      <w:pPr>
+        <w:spacing w:line="240" w:lineRule="auto"/>
+        <w:rPr>
+          <w:rFonts w:ascii="Times New Roman" w:cs="Times New Roman" w:eastAsia="Times New Roman" w:hAnsi="Times New Roman"/>
+          <w:b w:val="1"/>
+          <w:sz w:val="24"/>
+          <w:szCs w:val="24"/>
+        </w:rPr>
+      </w:pPr>
+      <w:r>
+        <w:rPr>
+          <w:rFonts w:ascii="Times New Roman" w:cs="Times New Roman" w:eastAsia="Times New Roman" w:hAnsi="Times New Roman"/>
+          <w:b w:val="1"/>
+          <w:sz w:val="24"/>
+          <w:szCs w:val="24"/>
+          <w:rtl w:val="0"/>
+        </w:rPr>
+        <w:t xml:space="preserve">Kevin Tran</w:t>
       </w:r>
     </w:p>
     <w:p>
@@ -1078,7 +1232,12 @@
           <w:szCs w:val="24"/>
           <w:rtl w:val="0"/>
         </w:rPr>
-        <w:t xml:space="preserve">Setting up Github </w:t>
+        <w:t xml:space="preserve">Work on domain requirements</w:t>
+      </w:r>
+      <w:r>
+        <w:rPr>
+          <w:rtl w:val="0"/>
+        </w:rPr>
       </w:r>
     </w:p>
     <w:p>
@@ -1102,28 +1261,7 @@
           <w:szCs w:val="24"/>
           <w:rtl w:val="0"/>
         </w:rPr>
-        <w:t xml:space="preserve">Design layout and color selection</w:t>
-      </w:r>
-    </w:p>
-    <w:p>
-      <w:pPr>
-        <w:spacing w:line="240" w:lineRule="auto"/>
-        <w:rPr>
-          <w:rFonts w:ascii="Times New Roman" w:cs="Times New Roman" w:eastAsia="Times New Roman" w:hAnsi="Times New Roman"/>
-          <w:b w:val="1"/>
-          <w:sz w:val="24"/>
-          <w:szCs w:val="24"/>
-        </w:rPr>
-      </w:pPr>
-      <w:r>
-        <w:rPr>
-          <w:rFonts w:ascii="Times New Roman" w:cs="Times New Roman" w:eastAsia="Times New Roman" w:hAnsi="Times New Roman"/>
-          <w:b w:val="1"/>
-          <w:sz w:val="24"/>
-          <w:szCs w:val="24"/>
-          <w:rtl w:val="0"/>
-        </w:rPr>
-        <w:t xml:space="preserve">Kevin Tran</w:t>
+        <w:t xml:space="preserve">Design animation and overall style.</w:t>
       </w:r>
     </w:p>
     <w:p>
@@ -1147,12 +1285,28 @@
           <w:szCs w:val="24"/>
           <w:rtl w:val="0"/>
         </w:rPr>
-        <w:t xml:space="preserve">Work on domain requirements</w:t>
-      </w:r>
-      <w:r>
-        <w:rPr>
-          <w:rtl w:val="0"/>
-        </w:rPr>
+        <w:t xml:space="preserve">Design and implement charts and tables based on supporting data</w:t>
+      </w:r>
+    </w:p>
+    <w:p>
+      <w:pPr>
+        <w:spacing w:line="240" w:lineRule="auto"/>
+        <w:rPr>
+          <w:rFonts w:ascii="Times New Roman" w:cs="Times New Roman" w:eastAsia="Times New Roman" w:hAnsi="Times New Roman"/>
+          <w:b w:val="1"/>
+          <w:sz w:val="24"/>
+          <w:szCs w:val="24"/>
+        </w:rPr>
+      </w:pPr>
+      <w:r>
+        <w:rPr>
+          <w:rFonts w:ascii="Times New Roman" w:cs="Times New Roman" w:eastAsia="Times New Roman" w:hAnsi="Times New Roman"/>
+          <w:b w:val="1"/>
+          <w:sz w:val="24"/>
+          <w:szCs w:val="24"/>
+          <w:rtl w:val="0"/>
+        </w:rPr>
+        <w:t xml:space="preserve">Sanketh Reddy</w:t>
       </w:r>
     </w:p>
     <w:p>
@@ -1178,6 +1332,11 @@
         </w:rPr>
         <w:t xml:space="preserve">Work on non-functional requirements.</w:t>
       </w:r>
+      <w:r>
+        <w:rPr>
+          <w:rtl w:val="0"/>
+        </w:rPr>
+      </w:r>
     </w:p>
     <w:p>
       <w:pPr>
@@ -1200,28 +1359,7 @@
           <w:szCs w:val="24"/>
           <w:rtl w:val="0"/>
         </w:rPr>
-        <w:t xml:space="preserve">Design animation and overall style.</w:t>
-      </w:r>
-    </w:p>
-    <w:p>
-      <w:pPr>
-        <w:spacing w:line="240" w:lineRule="auto"/>
-        <w:rPr>
-          <w:rFonts w:ascii="Times New Roman" w:cs="Times New Roman" w:eastAsia="Times New Roman" w:hAnsi="Times New Roman"/>
-          <w:b w:val="1"/>
-          <w:sz w:val="24"/>
-          <w:szCs w:val="24"/>
-        </w:rPr>
-      </w:pPr>
-      <w:r>
-        <w:rPr>
-          <w:rFonts w:ascii="Times New Roman" w:cs="Times New Roman" w:eastAsia="Times New Roman" w:hAnsi="Times New Roman"/>
-          <w:b w:val="1"/>
-          <w:sz w:val="24"/>
-          <w:szCs w:val="24"/>
-          <w:rtl w:val="0"/>
-        </w:rPr>
-        <w:t xml:space="preserve">Sanketh Reddy</w:t>
+        <w:t xml:space="preserve">Work on functional requirements.</w:t>
       </w:r>
     </w:p>
     <w:p>
@@ -1245,7 +1383,32 @@
           <w:szCs w:val="24"/>
           <w:rtl w:val="0"/>
         </w:rPr>
-        <w:t xml:space="preserve">Work on functional requirements.</w:t>
+        <w:t xml:space="preserve">Fact check and editing</w:t>
+      </w:r>
+    </w:p>
+    <w:p>
+      <w:pPr>
+        <w:spacing w:line="240" w:lineRule="auto"/>
+        <w:rPr>
+          <w:rFonts w:ascii="Times New Roman" w:cs="Times New Roman" w:eastAsia="Times New Roman" w:hAnsi="Times New Roman"/>
+          <w:sz w:val="24"/>
+          <w:szCs w:val="24"/>
+        </w:rPr>
+      </w:pPr>
+      <w:r>
+        <w:rPr>
+          <w:rFonts w:ascii="Times New Roman" w:cs="Times New Roman" w:eastAsia="Times New Roman" w:hAnsi="Times New Roman"/>
+          <w:b w:val="1"/>
+          <w:sz w:val="24"/>
+          <w:szCs w:val="24"/>
+          <w:rtl w:val="0"/>
+        </w:rPr>
+        <w:t xml:space="preserve">Toan Dao</w:t>
+      </w:r>
+      <w:r>
+        <w:rPr>
+          <w:rtl w:val="0"/>
+        </w:rPr>
       </w:r>
     </w:p>
     <w:p>
@@ -1269,7 +1432,7 @@
           <w:szCs w:val="24"/>
           <w:rtl w:val="0"/>
         </w:rPr>
-        <w:t xml:space="preserve">Design and implement charts and tables based on supporting data</w:t>
+        <w:t xml:space="preserve">Work on deliverables (presentations, turn in project, prepare works cited sheet)</w:t>
       </w:r>
     </w:p>
     <w:p>
@@ -1293,32 +1456,28 @@
           <w:szCs w:val="24"/>
           <w:rtl w:val="0"/>
         </w:rPr>
-        <w:t xml:space="preserve">Fact check and editing</w:t>
+        <w:t xml:space="preserve">Collect and evaluate feedback</w:t>
       </w:r>
     </w:p>
     <w:p>
       <w:pPr>
         <w:spacing w:line="240" w:lineRule="auto"/>
-        <w:rPr>
-          <w:rFonts w:ascii="Times New Roman" w:cs="Times New Roman" w:eastAsia="Times New Roman" w:hAnsi="Times New Roman"/>
-          <w:sz w:val="24"/>
-          <w:szCs w:val="24"/>
-        </w:rPr>
-      </w:pPr>
-      <w:r>
         <w:rPr>
           <w:rFonts w:ascii="Times New Roman" w:cs="Times New Roman" w:eastAsia="Times New Roman" w:hAnsi="Times New Roman"/>
           <w:b w:val="1"/>
           <w:sz w:val="24"/>
           <w:szCs w:val="24"/>
-          <w:rtl w:val="0"/>
-        </w:rPr>
-        <w:t xml:space="preserve">Toan Dao</w:t>
-      </w:r>
-      <w:r>
-        <w:rPr>
-          <w:rtl w:val="0"/>
-        </w:rPr>
+        </w:rPr>
+      </w:pPr>
+      <w:r>
+        <w:rPr>
+          <w:rFonts w:ascii="Times New Roman" w:cs="Times New Roman" w:eastAsia="Times New Roman" w:hAnsi="Times New Roman"/>
+          <w:b w:val="1"/>
+          <w:sz w:val="24"/>
+          <w:szCs w:val="24"/>
+          <w:rtl w:val="0"/>
+        </w:rPr>
+        <w:t xml:space="preserve">Tran Le</w:t>
       </w:r>
     </w:p>
     <w:p>
@@ -1342,7 +1501,12 @@
           <w:szCs w:val="24"/>
           <w:rtl w:val="0"/>
         </w:rPr>
-        <w:t xml:space="preserve">Planning schedule for the project using Microsoft Project. Provide a timeline graph</w:t>
+        <w:t xml:space="preserve">Setting up Github</w:t>
+      </w:r>
+      <w:r>
+        <w:rPr>
+          <w:rtl w:val="0"/>
+        </w:rPr>
       </w:r>
     </w:p>
     <w:p>
@@ -1366,129 +1530,7 @@
           <w:szCs w:val="24"/>
           <w:rtl w:val="0"/>
         </w:rPr>
-        <w:t xml:space="preserve">Work on deliverables (presentations, turn in project, prepare works cited sheet)</w:t>
-      </w:r>
-    </w:p>
-    <w:p>
-      <w:pPr>
-        <w:numPr>
-          <w:ilvl w:val="0"/>
-          <w:numId w:val="1"/>
-        </w:numPr>
-        <w:spacing w:line="240" w:lineRule="auto"/>
-        <w:ind w:left="720" w:hanging="360"/>
-        <w:rPr>
-          <w:rFonts w:ascii="Times New Roman" w:cs="Times New Roman" w:eastAsia="Times New Roman" w:hAnsi="Times New Roman"/>
-          <w:sz w:val="24"/>
-          <w:szCs w:val="24"/>
-        </w:rPr>
-      </w:pPr>
-      <w:r>
-        <w:rPr>
-          <w:rFonts w:ascii="Times New Roman" w:cs="Times New Roman" w:eastAsia="Times New Roman" w:hAnsi="Times New Roman"/>
-          <w:sz w:val="24"/>
-          <w:szCs w:val="24"/>
-          <w:rtl w:val="0"/>
-        </w:rPr>
-        <w:t xml:space="preserve">Collect and evaluate feedback</w:t>
-      </w:r>
-    </w:p>
-    <w:p>
-      <w:pPr>
-        <w:spacing w:line="240" w:lineRule="auto"/>
-        <w:rPr>
-          <w:rFonts w:ascii="Times New Roman" w:cs="Times New Roman" w:eastAsia="Times New Roman" w:hAnsi="Times New Roman"/>
-          <w:b w:val="1"/>
-          <w:sz w:val="24"/>
-          <w:szCs w:val="24"/>
-        </w:rPr>
-      </w:pPr>
-      <w:r>
-        <w:rPr>
-          <w:rFonts w:ascii="Times New Roman" w:cs="Times New Roman" w:eastAsia="Times New Roman" w:hAnsi="Times New Roman"/>
-          <w:b w:val="1"/>
-          <w:sz w:val="24"/>
-          <w:szCs w:val="24"/>
-          <w:rtl w:val="0"/>
-        </w:rPr>
-        <w:t xml:space="preserve">Tran Le</w:t>
-      </w:r>
-    </w:p>
-    <w:p>
-      <w:pPr>
-        <w:numPr>
-          <w:ilvl w:val="0"/>
-          <w:numId w:val="1"/>
-        </w:numPr>
-        <w:spacing w:line="240" w:lineRule="auto"/>
-        <w:ind w:left="720" w:hanging="360"/>
-        <w:rPr>
-          <w:rFonts w:ascii="Times New Roman" w:cs="Times New Roman" w:eastAsia="Times New Roman" w:hAnsi="Times New Roman"/>
-          <w:sz w:val="24"/>
-          <w:szCs w:val="24"/>
-        </w:rPr>
-      </w:pPr>
-      <w:r>
-        <w:rPr>
-          <w:rFonts w:ascii="Times New Roman" w:cs="Times New Roman" w:eastAsia="Times New Roman" w:hAnsi="Times New Roman"/>
-          <w:sz w:val="24"/>
-          <w:szCs w:val="24"/>
-          <w:rtl w:val="0"/>
-        </w:rPr>
-        <w:t xml:space="preserve">Work on Cost, Effort, and Price Estimation</w:t>
-      </w:r>
-    </w:p>
-    <w:p>
-      <w:pPr>
-        <w:numPr>
-          <w:ilvl w:val="0"/>
-          <w:numId w:val="1"/>
-        </w:numPr>
-        <w:spacing w:line="240" w:lineRule="auto"/>
-        <w:ind w:left="720" w:hanging="360"/>
-        <w:rPr>
-          <w:rFonts w:ascii="Times New Roman" w:cs="Times New Roman" w:eastAsia="Times New Roman" w:hAnsi="Times New Roman"/>
-          <w:sz w:val="24"/>
-          <w:szCs w:val="24"/>
-        </w:rPr>
-      </w:pPr>
-      <w:r>
-        <w:rPr>
-          <w:rFonts w:ascii="Times New Roman" w:cs="Times New Roman" w:eastAsia="Times New Roman" w:hAnsi="Times New Roman"/>
-          <w:sz w:val="24"/>
-          <w:szCs w:val="24"/>
-          <w:rtl w:val="0"/>
-        </w:rPr>
         <w:t xml:space="preserve">Work on case diagram, sequence diagram, and/or class diagram</w:t>
-      </w:r>
-    </w:p>
-    <w:p>
-      <w:pPr>
-        <w:numPr>
-          <w:ilvl w:val="0"/>
-          <w:numId w:val="1"/>
-        </w:numPr>
-        <w:spacing w:line="240" w:lineRule="auto"/>
-        <w:ind w:left="720" w:hanging="360"/>
-        <w:rPr>
-          <w:rFonts w:ascii="Times New Roman" w:cs="Times New Roman" w:eastAsia="Times New Roman" w:hAnsi="Times New Roman"/>
-          <w:sz w:val="24"/>
-          <w:szCs w:val="24"/>
-        </w:rPr>
-      </w:pPr>
-      <w:r>
-        <w:rPr>
-          <w:rFonts w:ascii="Times New Roman" w:cs="Times New Roman" w:eastAsia="Times New Roman" w:hAnsi="Times New Roman"/>
-          <w:sz w:val="24"/>
-          <w:szCs w:val="24"/>
-          <w:rtl w:val="0"/>
-        </w:rPr>
-        <w:t xml:space="preserve">Unit testing using automated testing software</w:t>
-      </w:r>
-      <w:r>
-        <w:rPr>
-          <w:rtl w:val="0"/>
-        </w:rPr>
       </w:r>
     </w:p>
     <w:p>
@@ -2602,37 +2644,101 @@
         <w:spacing w:after="0" w:before="312" w:line="240" w:lineRule="auto"/>
         <w:ind w:left="0" w:right="364.8000000000002" w:firstLine="0"/>
         <w:jc w:val="both"/>
+        <w:rPr>
+          <w:rFonts w:ascii="Arial" w:cs="Arial" w:eastAsia="Arial" w:hAnsi="Arial"/>
+          <w:b w:val="0"/>
+          <w:i w:val="0"/>
+          <w:smallCaps w:val="0"/>
+          <w:strike w:val="0"/>
+          <w:color w:val="000000"/>
+          <w:u w:val="none"/>
+          <w:shd w:fill="auto" w:val="clear"/>
+          <w:vertAlign w:val="baseline"/>
+        </w:rPr>
+      </w:pPr>
+      <w:r>
+        <w:rPr>
+          <w:rFonts w:ascii="Arial" w:cs="Arial" w:eastAsia="Arial" w:hAnsi="Arial"/>
+          <w:b w:val="1"/>
+          <w:i w:val="0"/>
+          <w:smallCaps w:val="0"/>
+          <w:strike w:val="0"/>
+          <w:color w:val="000000"/>
+          <w:u w:val="none"/>
+          <w:shd w:fill="auto" w:val="clear"/>
+          <w:vertAlign w:val="baseline"/>
+          <w:rtl w:val="0"/>
+        </w:rPr>
+        <w:t xml:space="preserve">5. [15 POINTS] </w:t>
+      </w:r>
+      <w:r>
+        <w:rPr>
+          <w:rFonts w:ascii="Arial" w:cs="Arial" w:eastAsia="Arial" w:hAnsi="Arial"/>
+          <w:b w:val="0"/>
+          <w:i w:val="0"/>
+          <w:smallCaps w:val="0"/>
+          <w:strike w:val="0"/>
+          <w:color w:val="000000"/>
+          <w:u w:val="none"/>
+          <w:shd w:fill="auto" w:val="clear"/>
+          <w:vertAlign w:val="baseline"/>
+          <w:rtl w:val="0"/>
+        </w:rPr>
+        <w:t xml:space="preserve">Use case diagram – Provide a use case diagram (similar to Figure 5.5) for your project. Please note than there can be more than one use case diagrams as your project might be very comprehensive. (Ch 5 and Ch 7) </w:t>
+      </w:r>
+    </w:p>
+    <w:p>
+      <w:pPr>
+        <w:keepNext w:val="0"/>
+        <w:keepLines w:val="0"/>
+        <w:widowControl w:val="0"/>
+        <w:pBdr>
+          <w:top w:space="0" w:sz="0" w:val="nil"/>
+          <w:left w:space="0" w:sz="0" w:val="nil"/>
+          <w:bottom w:space="0" w:sz="0" w:val="nil"/>
+          <w:right w:space="0" w:sz="0" w:val="nil"/>
+          <w:between w:space="0" w:sz="0" w:val="nil"/>
+        </w:pBdr>
+        <w:shd w:fill="auto" w:val="clear"/>
+        <w:spacing w:after="0" w:before="312" w:line="240" w:lineRule="auto"/>
+        <w:ind w:left="0" w:right="364.8000000000002" w:firstLine="0"/>
+        <w:jc w:val="both"/>
         <w:rPr/>
       </w:pPr>
       <w:r>
-        <w:rPr>
-          <w:rFonts w:ascii="Arial" w:cs="Arial" w:eastAsia="Arial" w:hAnsi="Arial"/>
-          <w:b w:val="1"/>
-          <w:i w:val="0"/>
-          <w:smallCaps w:val="0"/>
-          <w:strike w:val="0"/>
-          <w:color w:val="000000"/>
-          <w:u w:val="none"/>
-          <w:shd w:fill="auto" w:val="clear"/>
-          <w:vertAlign w:val="baseline"/>
-          <w:rtl w:val="0"/>
-        </w:rPr>
-        <w:t xml:space="preserve">5. [15 POINTS] </w:t>
-      </w:r>
-      <w:r>
-        <w:rPr>
-          <w:rFonts w:ascii="Arial" w:cs="Arial" w:eastAsia="Arial" w:hAnsi="Arial"/>
-          <w:b w:val="0"/>
-          <w:i w:val="0"/>
-          <w:smallCaps w:val="0"/>
-          <w:strike w:val="0"/>
-          <w:color w:val="000000"/>
-          <w:u w:val="none"/>
-          <w:shd w:fill="auto" w:val="clear"/>
-          <w:vertAlign w:val="baseline"/>
-          <w:rtl w:val="0"/>
-        </w:rPr>
-        <w:t xml:space="preserve">Use case diagram – Provide a use case diagram (similar to Figure 5.5) for your project. Please note than there can be more than one use case diagrams as your project might be very comprehensive. (Ch 5 and Ch 7) </w:t>
+        <w:rPr/>
+        <w:drawing>
+          <wp:inline distB="114300" distT="114300" distL="114300" distR="114300">
+            <wp:extent cx="5943600" cy="3200400"/>
+            <wp:effectExtent b="0" l="0" r="0" t="0"/>
+            <wp:docPr id="5" name="image6.jpg"/>
+            <a:graphic>
+              <a:graphicData uri="http://schemas.openxmlformats.org/drawingml/2006/picture">
+                <pic:pic>
+                  <pic:nvPicPr>
+                    <pic:cNvPr id="0" name="image6.jpg"/>
+                    <pic:cNvPicPr preferRelativeResize="0"/>
+                  </pic:nvPicPr>
+                  <pic:blipFill>
+                    <a:blip r:embed="rId10"/>
+                    <a:srcRect b="0" l="0" r="0" t="0"/>
+                    <a:stretch>
+                      <a:fillRect/>
+                    </a:stretch>
+                  </pic:blipFill>
+                  <pic:spPr>
+                    <a:xfrm>
+                      <a:off x="0" y="0"/>
+                      <a:ext cx="5943600" cy="3200400"/>
+                    </a:xfrm>
+                    <a:prstGeom prst="rect"/>
+                    <a:ln/>
+                  </pic:spPr>
+                </pic:pic>
+              </a:graphicData>
+            </a:graphic>
+          </wp:inline>
+        </w:drawing>
       </w:r>
       <w:r>
         <w:rPr>
@@ -2751,7 +2857,318 @@
         <w:rPr>
           <w:rtl w:val="0"/>
         </w:rPr>
-        <w:t xml:space="preserve">TOAN</w:t>
+        <w:t xml:space="preserve">Sequence diagram for take Personality Test</w:t>
+      </w:r>
+    </w:p>
+    <w:p>
+      <w:pPr>
+        <w:keepNext w:val="0"/>
+        <w:keepLines w:val="0"/>
+        <w:widowControl w:val="0"/>
+        <w:pBdr>
+          <w:top w:space="0" w:sz="0" w:val="nil"/>
+          <w:left w:space="0" w:sz="0" w:val="nil"/>
+          <w:bottom w:space="0" w:sz="0" w:val="nil"/>
+          <w:right w:space="0" w:sz="0" w:val="nil"/>
+          <w:between w:space="0" w:sz="0" w:val="nil"/>
+        </w:pBdr>
+        <w:shd w:fill="auto" w:val="clear"/>
+        <w:spacing w:after="0" w:before="259.1999999999999" w:line="240" w:lineRule="auto"/>
+        <w:ind w:left="0" w:right="360" w:firstLine="0"/>
+        <w:jc w:val="both"/>
+        <w:rPr/>
+      </w:pPr>
+      <w:r>
+        <w:rPr/>
+        <w:drawing>
+          <wp:inline distB="114300" distT="114300" distL="114300" distR="114300">
+            <wp:extent cx="3701333" cy="2269046"/>
+            <wp:effectExtent b="0" l="0" r="0" t="0"/>
+            <wp:docPr id="7" name="image1.png"/>
+            <a:graphic>
+              <a:graphicData uri="http://schemas.openxmlformats.org/drawingml/2006/picture">
+                <pic:pic>
+                  <pic:nvPicPr>
+                    <pic:cNvPr id="0" name="image1.png"/>
+                    <pic:cNvPicPr preferRelativeResize="0"/>
+                  </pic:nvPicPr>
+                  <pic:blipFill>
+                    <a:blip r:embed="rId11"/>
+                    <a:srcRect b="0" l="0" r="0" t="0"/>
+                    <a:stretch>
+                      <a:fillRect/>
+                    </a:stretch>
+                  </pic:blipFill>
+                  <pic:spPr>
+                    <a:xfrm>
+                      <a:off x="0" y="0"/>
+                      <a:ext cx="3701333" cy="2269046"/>
+                    </a:xfrm>
+                    <a:prstGeom prst="rect"/>
+                    <a:ln/>
+                  </pic:spPr>
+                </pic:pic>
+              </a:graphicData>
+            </a:graphic>
+          </wp:inline>
+        </w:drawing>
+      </w:r>
+      <w:r>
+        <w:rPr>
+          <w:rtl w:val="0"/>
+        </w:rPr>
+      </w:r>
+    </w:p>
+    <w:p>
+      <w:pPr>
+        <w:keepNext w:val="0"/>
+        <w:keepLines w:val="0"/>
+        <w:widowControl w:val="0"/>
+        <w:pBdr>
+          <w:top w:space="0" w:sz="0" w:val="nil"/>
+          <w:left w:space="0" w:sz="0" w:val="nil"/>
+          <w:bottom w:space="0" w:sz="0" w:val="nil"/>
+          <w:right w:space="0" w:sz="0" w:val="nil"/>
+          <w:between w:space="0" w:sz="0" w:val="nil"/>
+        </w:pBdr>
+        <w:shd w:fill="auto" w:val="clear"/>
+        <w:spacing w:after="0" w:before="259.1999999999999" w:line="240" w:lineRule="auto"/>
+        <w:ind w:left="0" w:right="360" w:firstLine="0"/>
+        <w:jc w:val="both"/>
+        <w:rPr/>
+      </w:pPr>
+      <w:r>
+        <w:rPr>
+          <w:rtl w:val="0"/>
+        </w:rPr>
+        <w:t xml:space="preserve">Sequence diagram for Match</w:t>
+      </w:r>
+    </w:p>
+    <w:p>
+      <w:pPr>
+        <w:keepNext w:val="0"/>
+        <w:keepLines w:val="0"/>
+        <w:widowControl w:val="0"/>
+        <w:pBdr>
+          <w:top w:space="0" w:sz="0" w:val="nil"/>
+          <w:left w:space="0" w:sz="0" w:val="nil"/>
+          <w:bottom w:space="0" w:sz="0" w:val="nil"/>
+          <w:right w:space="0" w:sz="0" w:val="nil"/>
+          <w:between w:space="0" w:sz="0" w:val="nil"/>
+        </w:pBdr>
+        <w:shd w:fill="auto" w:val="clear"/>
+        <w:spacing w:after="0" w:before="259.1999999999999" w:line="240" w:lineRule="auto"/>
+        <w:ind w:left="0" w:right="360" w:firstLine="0"/>
+        <w:jc w:val="both"/>
+        <w:rPr/>
+      </w:pPr>
+      <w:r>
+        <w:rPr/>
+        <w:drawing>
+          <wp:inline distB="114300" distT="114300" distL="114300" distR="114300">
+            <wp:extent cx="2967038" cy="2338935"/>
+            <wp:effectExtent b="0" l="0" r="0" t="0"/>
+            <wp:docPr id="4" name="image2.png"/>
+            <a:graphic>
+              <a:graphicData uri="http://schemas.openxmlformats.org/drawingml/2006/picture">
+                <pic:pic>
+                  <pic:nvPicPr>
+                    <pic:cNvPr id="0" name="image2.png"/>
+                    <pic:cNvPicPr preferRelativeResize="0"/>
+                  </pic:nvPicPr>
+                  <pic:blipFill>
+                    <a:blip r:embed="rId12"/>
+                    <a:srcRect b="0" l="0" r="0" t="0"/>
+                    <a:stretch>
+                      <a:fillRect/>
+                    </a:stretch>
+                  </pic:blipFill>
+                  <pic:spPr>
+                    <a:xfrm>
+                      <a:off x="0" y="0"/>
+                      <a:ext cx="2967038" cy="2338935"/>
+                    </a:xfrm>
+                    <a:prstGeom prst="rect"/>
+                    <a:ln/>
+                  </pic:spPr>
+                </pic:pic>
+              </a:graphicData>
+            </a:graphic>
+          </wp:inline>
+        </w:drawing>
+      </w:r>
+      <w:r>
+        <w:rPr>
+          <w:rtl w:val="0"/>
+        </w:rPr>
+      </w:r>
+    </w:p>
+    <w:p>
+      <w:pPr>
+        <w:keepNext w:val="0"/>
+        <w:keepLines w:val="0"/>
+        <w:widowControl w:val="0"/>
+        <w:pBdr>
+          <w:top w:space="0" w:sz="0" w:val="nil"/>
+          <w:left w:space="0" w:sz="0" w:val="nil"/>
+          <w:bottom w:space="0" w:sz="0" w:val="nil"/>
+          <w:right w:space="0" w:sz="0" w:val="nil"/>
+          <w:between w:space="0" w:sz="0" w:val="nil"/>
+        </w:pBdr>
+        <w:shd w:fill="auto" w:val="clear"/>
+        <w:spacing w:after="0" w:before="259.1999999999999" w:line="240" w:lineRule="auto"/>
+        <w:ind w:left="0" w:right="360" w:firstLine="0"/>
+        <w:jc w:val="both"/>
+        <w:rPr/>
+      </w:pPr>
+      <w:r>
+        <w:rPr>
+          <w:rtl w:val="0"/>
+        </w:rPr>
+        <w:t xml:space="preserve">Sequence diagram for managing groups</w:t>
+      </w:r>
+    </w:p>
+    <w:p>
+      <w:pPr>
+        <w:keepNext w:val="0"/>
+        <w:keepLines w:val="0"/>
+        <w:widowControl w:val="0"/>
+        <w:pBdr>
+          <w:top w:space="0" w:sz="0" w:val="nil"/>
+          <w:left w:space="0" w:sz="0" w:val="nil"/>
+          <w:bottom w:space="0" w:sz="0" w:val="nil"/>
+          <w:right w:space="0" w:sz="0" w:val="nil"/>
+          <w:between w:space="0" w:sz="0" w:val="nil"/>
+        </w:pBdr>
+        <w:shd w:fill="auto" w:val="clear"/>
+        <w:spacing w:after="0" w:before="259.1999999999999" w:line="240" w:lineRule="auto"/>
+        <w:ind w:left="0" w:right="360" w:firstLine="0"/>
+        <w:jc w:val="both"/>
+        <w:rPr/>
+      </w:pPr>
+      <w:r>
+        <w:rPr/>
+        <w:drawing>
+          <wp:inline distB="114300" distT="114300" distL="114300" distR="114300">
+            <wp:extent cx="2576513" cy="3242852"/>
+            <wp:effectExtent b="0" l="0" r="0" t="0"/>
+            <wp:docPr id="8" name="image3.png"/>
+            <a:graphic>
+              <a:graphicData uri="http://schemas.openxmlformats.org/drawingml/2006/picture">
+                <pic:pic>
+                  <pic:nvPicPr>
+                    <pic:cNvPr id="0" name="image3.png"/>
+                    <pic:cNvPicPr preferRelativeResize="0"/>
+                  </pic:nvPicPr>
+                  <pic:blipFill>
+                    <a:blip r:embed="rId13"/>
+                    <a:srcRect b="0" l="0" r="0" t="0"/>
+                    <a:stretch>
+                      <a:fillRect/>
+                    </a:stretch>
+                  </pic:blipFill>
+                  <pic:spPr>
+                    <a:xfrm>
+                      <a:off x="0" y="0"/>
+                      <a:ext cx="2576513" cy="3242852"/>
+                    </a:xfrm>
+                    <a:prstGeom prst="rect"/>
+                    <a:ln/>
+                  </pic:spPr>
+                </pic:pic>
+              </a:graphicData>
+            </a:graphic>
+          </wp:inline>
+        </w:drawing>
+      </w:r>
+      <w:r>
+        <w:rPr>
+          <w:rtl w:val="0"/>
+        </w:rPr>
+      </w:r>
+    </w:p>
+    <w:p>
+      <w:pPr>
+        <w:keepNext w:val="0"/>
+        <w:keepLines w:val="0"/>
+        <w:widowControl w:val="0"/>
+        <w:pBdr>
+          <w:top w:space="0" w:sz="0" w:val="nil"/>
+          <w:left w:space="0" w:sz="0" w:val="nil"/>
+          <w:bottom w:space="0" w:sz="0" w:val="nil"/>
+          <w:right w:space="0" w:sz="0" w:val="nil"/>
+          <w:between w:space="0" w:sz="0" w:val="nil"/>
+        </w:pBdr>
+        <w:shd w:fill="auto" w:val="clear"/>
+        <w:spacing w:after="0" w:before="259.1999999999999" w:line="240" w:lineRule="auto"/>
+        <w:ind w:left="0" w:right="360" w:firstLine="0"/>
+        <w:jc w:val="both"/>
+        <w:rPr/>
+      </w:pPr>
+      <w:r>
+        <w:rPr>
+          <w:rtl w:val="0"/>
+        </w:rPr>
+        <w:t xml:space="preserve">Sequence diagram for managing lists</w:t>
+      </w:r>
+    </w:p>
+    <w:p>
+      <w:pPr>
+        <w:keepNext w:val="0"/>
+        <w:keepLines w:val="0"/>
+        <w:widowControl w:val="0"/>
+        <w:pBdr>
+          <w:top w:space="0" w:sz="0" w:val="nil"/>
+          <w:left w:space="0" w:sz="0" w:val="nil"/>
+          <w:bottom w:space="0" w:sz="0" w:val="nil"/>
+          <w:right w:space="0" w:sz="0" w:val="nil"/>
+          <w:between w:space="0" w:sz="0" w:val="nil"/>
+        </w:pBdr>
+        <w:shd w:fill="auto" w:val="clear"/>
+        <w:spacing w:after="0" w:before="259.1999999999999" w:line="240" w:lineRule="auto"/>
+        <w:ind w:left="0" w:right="360" w:firstLine="0"/>
+        <w:jc w:val="both"/>
+        <w:rPr/>
+      </w:pPr>
+      <w:r>
+        <w:rPr/>
+        <w:drawing>
+          <wp:inline distB="114300" distT="114300" distL="114300" distR="114300">
+            <wp:extent cx="2290763" cy="2762798"/>
+            <wp:effectExtent b="0" l="0" r="0" t="0"/>
+            <wp:docPr id="6" name="image4.png"/>
+            <a:graphic>
+              <a:graphicData uri="http://schemas.openxmlformats.org/drawingml/2006/picture">
+                <pic:pic>
+                  <pic:nvPicPr>
+                    <pic:cNvPr id="0" name="image4.png"/>
+                    <pic:cNvPicPr preferRelativeResize="0"/>
+                  </pic:nvPicPr>
+                  <pic:blipFill>
+                    <a:blip r:embed="rId14"/>
+                    <a:srcRect b="0" l="0" r="0" t="0"/>
+                    <a:stretch>
+                      <a:fillRect/>
+                    </a:stretch>
+                  </pic:blipFill>
+                  <pic:spPr>
+                    <a:xfrm>
+                      <a:off x="0" y="0"/>
+                      <a:ext cx="2290763" cy="2762798"/>
+                    </a:xfrm>
+                    <a:prstGeom prst="rect"/>
+                    <a:ln/>
+                  </pic:spPr>
+                </pic:pic>
+              </a:graphicData>
+            </a:graphic>
+          </wp:inline>
+        </w:drawing>
+      </w:r>
+      <w:r>
+        <w:rPr>
+          <w:rtl w:val="0"/>
+        </w:rPr>
       </w:r>
     </w:p>
     <w:p>
@@ -2837,16 +3254,16 @@
           <wp:inline distB="114300" distT="114300" distL="114300" distR="114300">
             <wp:extent cx="5943600" cy="4660900"/>
             <wp:effectExtent b="0" l="0" r="0" t="0"/>
-            <wp:docPr id="3" name="image1.jpg"/>
+            <wp:docPr id="3" name="image5.jpg"/>
             <a:graphic>
               <a:graphicData uri="http://schemas.openxmlformats.org/drawingml/2006/picture">
                 <pic:pic>
                   <pic:nvPicPr>
-                    <pic:cNvPr id="0" name="image1.jpg"/>
+                    <pic:cNvPr id="0" name="image5.jpg"/>
                     <pic:cNvPicPr preferRelativeResize="0"/>
                   </pic:nvPicPr>
                   <pic:blipFill>
-                    <a:blip r:embed="rId9"/>
+                    <a:blip r:embed="rId15"/>
                     <a:srcRect b="0" l="0" r="0" t="0"/>
                     <a:stretch>
                       <a:fillRect/>

</xml_diff>